<commit_message>
Added tiles to trigger scrolling the screen upward. Changed realgame.js to make players touching those tiles to trigger screen scroll.
</commit_message>
<xml_diff>
--- a/Team Upward Design.docx
+++ b/Team Upward Design.docx
@@ -57,6 +57,22 @@
       <w:r>
         <w:t>Going off one side (left or right) of the screen makes you appear on the other side.</w:t>
       </w:r>
+    </w:p>
+    <w:p/>
+    <w:p>
+      <w:r>
+        <w:t>Up arrow objects in the game are placed on the level sections.  Touching them triggers the level to scroll up to the next section.  Or it makes a button appear on the phones of the player’s team that touched it that they can press when they are ready to scroll.</w:t>
+      </w:r>
+    </w:p>
+    <w:p>
+      <w:proofErr w:type="gramStart"/>
+      <w:r>
+        <w:t>Could have some down arrows too, that would knock people off the top of the screen</w:t>
+      </w:r>
+      <w:r>
+        <w:t>.</w:t>
+      </w:r>
+      <w:proofErr w:type="gramEnd"/>
     </w:p>
     <w:p/>
     <w:p/>

</xml_diff>